<commit_message>
Diagrama atualizado e correções DTOs
</commit_message>
<xml_diff>
--- a/docs/Lagos - Projeto 6.docx
+++ b/docs/Lagos - Projeto 6.docx
@@ -20604,12 +20604,12 @@
                 <wp:inline distB="114300" distT="114300" distL="114300" distR="114300">
                   <wp:extent cx="5277810" cy="2971800"/>
                   <wp:effectExtent b="0" l="0" r="0" t="0"/>
-                  <wp:docPr id="17" name="image5.png"/>
+                  <wp:docPr id="17" name="image20.png"/>
                   <a:graphic>
                     <a:graphicData uri="http://schemas.openxmlformats.org/drawingml/2006/picture">
                       <pic:pic>
                         <pic:nvPicPr>
-                          <pic:cNvPr id="0" name="image5.png"/>
+                          <pic:cNvPr id="0" name="image20.png"/>
                           <pic:cNvPicPr preferRelativeResize="0"/>
                         </pic:nvPicPr>
                         <pic:blipFill>
@@ -20941,12 +20941,12 @@
                 <wp:inline distB="114300" distT="114300" distL="114300" distR="114300">
                   <wp:extent cx="5800725" cy="3263900"/>
                   <wp:effectExtent b="0" l="0" r="0" t="0"/>
-                  <wp:docPr id="6" name="image9.png"/>
+                  <wp:docPr id="6" name="image16.png"/>
                   <a:graphic>
                     <a:graphicData uri="http://schemas.openxmlformats.org/drawingml/2006/picture">
                       <pic:pic>
                         <pic:nvPicPr>
-                          <pic:cNvPr id="0" name="image9.png"/>
+                          <pic:cNvPr id="0" name="image16.png"/>
                           <pic:cNvPicPr preferRelativeResize="0"/>
                         </pic:nvPicPr>
                         <pic:blipFill>
@@ -21215,12 +21215,12 @@
                 <wp:inline distB="114300" distT="114300" distL="114300" distR="114300">
                   <wp:extent cx="5800725" cy="3263900"/>
                   <wp:effectExtent b="0" l="0" r="0" t="0"/>
-                  <wp:docPr id="1" name="image16.png"/>
+                  <wp:docPr id="1" name="image11.png"/>
                   <a:graphic>
                     <a:graphicData uri="http://schemas.openxmlformats.org/drawingml/2006/picture">
                       <pic:pic>
                         <pic:nvPicPr>
-                          <pic:cNvPr id="0" name="image16.png"/>
+                          <pic:cNvPr id="0" name="image11.png"/>
                           <pic:cNvPicPr preferRelativeResize="0"/>
                         </pic:nvPicPr>
                         <pic:blipFill>
@@ -21458,12 +21458,12 @@
                 <wp:inline distB="114300" distT="114300" distL="114300" distR="114300">
                   <wp:extent cx="5800725" cy="3263900"/>
                   <wp:effectExtent b="0" l="0" r="0" t="0"/>
-                  <wp:docPr id="20" name="image11.png"/>
+                  <wp:docPr id="20" name="image8.png"/>
                   <a:graphic>
                     <a:graphicData uri="http://schemas.openxmlformats.org/drawingml/2006/picture">
                       <pic:pic>
                         <pic:nvPicPr>
-                          <pic:cNvPr id="0" name="image11.png"/>
+                          <pic:cNvPr id="0" name="image8.png"/>
                           <pic:cNvPicPr preferRelativeResize="0"/>
                         </pic:nvPicPr>
                         <pic:blipFill>
@@ -21703,12 +21703,12 @@
                 <wp:inline distB="114300" distT="114300" distL="114300" distR="114300">
                   <wp:extent cx="5800725" cy="3263900"/>
                   <wp:effectExtent b="0" l="0" r="0" t="0"/>
-                  <wp:docPr id="4" name="image15.png"/>
+                  <wp:docPr id="4" name="image9.png"/>
                   <a:graphic>
                     <a:graphicData uri="http://schemas.openxmlformats.org/drawingml/2006/picture">
                       <pic:pic>
                         <pic:nvPicPr>
-                          <pic:cNvPr id="0" name="image15.png"/>
+                          <pic:cNvPr id="0" name="image9.png"/>
                           <pic:cNvPicPr preferRelativeResize="0"/>
                         </pic:nvPicPr>
                         <pic:blipFill>
@@ -21930,12 +21930,12 @@
                 <wp:inline distB="114300" distT="114300" distL="114300" distR="114300">
                   <wp:extent cx="5800725" cy="3263900"/>
                   <wp:effectExtent b="0" l="0" r="0" t="0"/>
-                  <wp:docPr id="2" name="image3.png"/>
+                  <wp:docPr id="2" name="image10.png"/>
                   <a:graphic>
                     <a:graphicData uri="http://schemas.openxmlformats.org/drawingml/2006/picture">
                       <pic:pic>
                         <pic:nvPicPr>
-                          <pic:cNvPr id="0" name="image3.png"/>
+                          <pic:cNvPr id="0" name="image10.png"/>
                           <pic:cNvPicPr preferRelativeResize="0"/>
                         </pic:nvPicPr>
                         <pic:blipFill>
@@ -22147,12 +22147,12 @@
                 <wp:inline distB="114300" distT="114300" distL="114300" distR="114300">
                   <wp:extent cx="5800725" cy="3263900"/>
                   <wp:effectExtent b="0" l="0" r="0" t="0"/>
-                  <wp:docPr id="13" name="image14.png"/>
+                  <wp:docPr id="13" name="image7.png"/>
                   <a:graphic>
                     <a:graphicData uri="http://schemas.openxmlformats.org/drawingml/2006/picture">
                       <pic:pic>
                         <pic:nvPicPr>
-                          <pic:cNvPr id="0" name="image14.png"/>
+                          <pic:cNvPr id="0" name="image7.png"/>
                           <pic:cNvPicPr preferRelativeResize="0"/>
                         </pic:nvPicPr>
                         <pic:blipFill>
@@ -22376,12 +22376,12 @@
                 <wp:inline distB="114300" distT="114300" distL="114300" distR="114300">
                   <wp:extent cx="5800725" cy="3263900"/>
                   <wp:effectExtent b="0" l="0" r="0" t="0"/>
-                  <wp:docPr id="12" name="image17.png"/>
+                  <wp:docPr id="12" name="image18.png"/>
                   <a:graphic>
                     <a:graphicData uri="http://schemas.openxmlformats.org/drawingml/2006/picture">
                       <pic:pic>
                         <pic:nvPicPr>
-                          <pic:cNvPr id="0" name="image17.png"/>
+                          <pic:cNvPr id="0" name="image18.png"/>
                           <pic:cNvPicPr preferRelativeResize="0"/>
                         </pic:nvPicPr>
                         <pic:blipFill>
@@ -22632,12 +22632,12 @@
                 <wp:inline distB="114300" distT="114300" distL="114300" distR="114300">
                   <wp:extent cx="5800725" cy="3263900"/>
                   <wp:effectExtent b="0" l="0" r="0" t="0"/>
-                  <wp:docPr id="7" name="image4.png"/>
+                  <wp:docPr id="7" name="image14.png"/>
                   <a:graphic>
                     <a:graphicData uri="http://schemas.openxmlformats.org/drawingml/2006/picture">
                       <pic:pic>
                         <pic:nvPicPr>
-                          <pic:cNvPr id="0" name="image4.png"/>
+                          <pic:cNvPr id="0" name="image14.png"/>
                           <pic:cNvPicPr preferRelativeResize="0"/>
                         </pic:nvPicPr>
                         <pic:blipFill>
@@ -22860,12 +22860,12 @@
                 <wp:inline distB="114300" distT="114300" distL="114300" distR="114300">
                   <wp:extent cx="5800725" cy="3263900"/>
                   <wp:effectExtent b="0" l="0" r="0" t="0"/>
-                  <wp:docPr id="3" name="image20.png"/>
+                  <wp:docPr id="3" name="image13.png"/>
                   <a:graphic>
                     <a:graphicData uri="http://schemas.openxmlformats.org/drawingml/2006/picture">
                       <pic:pic>
                         <pic:nvPicPr>
-                          <pic:cNvPr id="0" name="image20.png"/>
+                          <pic:cNvPr id="0" name="image13.png"/>
                           <pic:cNvPicPr preferRelativeResize="0"/>
                         </pic:nvPicPr>
                         <pic:blipFill>
@@ -23085,12 +23085,12 @@
                 <wp:inline distB="114300" distT="114300" distL="114300" distR="114300">
                   <wp:extent cx="5800725" cy="3263900"/>
                   <wp:effectExtent b="0" l="0" r="0" t="0"/>
-                  <wp:docPr id="21" name="image19.png"/>
+                  <wp:docPr id="21" name="image15.png"/>
                   <a:graphic>
                     <a:graphicData uri="http://schemas.openxmlformats.org/drawingml/2006/picture">
                       <pic:pic>
                         <pic:nvPicPr>
-                          <pic:cNvPr id="0" name="image19.png"/>
+                          <pic:cNvPr id="0" name="image15.png"/>
                           <pic:cNvPicPr preferRelativeResize="0"/>
                         </pic:nvPicPr>
                         <pic:blipFill>
@@ -23327,12 +23327,12 @@
                 <wp:inline distB="114300" distT="114300" distL="114300" distR="114300">
                   <wp:extent cx="5800725" cy="3263900"/>
                   <wp:effectExtent b="0" l="0" r="0" t="0"/>
-                  <wp:docPr id="9" name="image13.png"/>
+                  <wp:docPr id="9" name="image5.png"/>
                   <a:graphic>
                     <a:graphicData uri="http://schemas.openxmlformats.org/drawingml/2006/picture">
                       <pic:pic>
                         <pic:nvPicPr>
-                          <pic:cNvPr id="0" name="image13.png"/>
+                          <pic:cNvPr id="0" name="image5.png"/>
                           <pic:cNvPicPr preferRelativeResize="0"/>
                         </pic:nvPicPr>
                         <pic:blipFill>
@@ -23570,12 +23570,12 @@
                 <wp:inline distB="114300" distT="114300" distL="114300" distR="114300">
                   <wp:extent cx="5800725" cy="3263900"/>
                   <wp:effectExtent b="0" l="0" r="0" t="0"/>
-                  <wp:docPr id="19" name="image18.png"/>
+                  <wp:docPr id="19" name="image19.png"/>
                   <a:graphic>
                     <a:graphicData uri="http://schemas.openxmlformats.org/drawingml/2006/picture">
                       <pic:pic>
                         <pic:nvPicPr>
-                          <pic:cNvPr id="0" name="image18.png"/>
+                          <pic:cNvPr id="0" name="image19.png"/>
                           <pic:cNvPicPr preferRelativeResize="0"/>
                         </pic:nvPicPr>
                         <pic:blipFill>
@@ -23815,12 +23815,12 @@
                 <wp:inline distB="114300" distT="114300" distL="114300" distR="114300">
                   <wp:extent cx="5277810" cy="2971800"/>
                   <wp:effectExtent b="0" l="0" r="0" t="0"/>
-                  <wp:docPr id="18" name="image8.png"/>
+                  <wp:docPr id="18" name="image3.png"/>
                   <a:graphic>
                     <a:graphicData uri="http://schemas.openxmlformats.org/drawingml/2006/picture">
                       <pic:pic>
                         <pic:nvPicPr>
-                          <pic:cNvPr id="0" name="image8.png"/>
+                          <pic:cNvPr id="0" name="image3.png"/>
                           <pic:cNvPicPr preferRelativeResize="0"/>
                         </pic:nvPicPr>
                         <pic:blipFill>
@@ -24054,12 +24054,12 @@
                 <wp:inline distB="114300" distT="114300" distL="114300" distR="114300">
                   <wp:extent cx="5277810" cy="2971800"/>
                   <wp:effectExtent b="0" l="0" r="0" t="0"/>
-                  <wp:docPr id="16" name="image21.png"/>
+                  <wp:docPr id="16" name="image17.png"/>
                   <a:graphic>
                     <a:graphicData uri="http://schemas.openxmlformats.org/drawingml/2006/picture">
                       <pic:pic>
                         <pic:nvPicPr>
-                          <pic:cNvPr id="0" name="image21.png"/>
+                          <pic:cNvPr id="0" name="image17.png"/>
                           <pic:cNvPicPr preferRelativeResize="0"/>
                         </pic:nvPicPr>
                         <pic:blipFill>
@@ -24279,12 +24279,12 @@
                 <wp:inline distB="114300" distT="114300" distL="114300" distR="114300">
                   <wp:extent cx="5277810" cy="2971800"/>
                   <wp:effectExtent b="0" l="0" r="0" t="0"/>
-                  <wp:docPr id="15" name="image10.png"/>
+                  <wp:docPr id="15" name="image12.png"/>
                   <a:graphic>
                     <a:graphicData uri="http://schemas.openxmlformats.org/drawingml/2006/picture">
                       <pic:pic>
                         <pic:nvPicPr>
-                          <pic:cNvPr id="0" name="image10.png"/>
+                          <pic:cNvPr id="0" name="image12.png"/>
                           <pic:cNvPicPr preferRelativeResize="0"/>
                         </pic:nvPicPr>
                         <pic:blipFill>
@@ -24518,12 +24518,12 @@
                 <wp:inline distB="114300" distT="114300" distL="114300" distR="114300">
                   <wp:extent cx="5277810" cy="2971800"/>
                   <wp:effectExtent b="0" l="0" r="0" t="0"/>
-                  <wp:docPr id="5" name="image7.png"/>
+                  <wp:docPr id="5" name="image6.png"/>
                   <a:graphic>
                     <a:graphicData uri="http://schemas.openxmlformats.org/drawingml/2006/picture">
                       <pic:pic>
                         <pic:nvPicPr>
-                          <pic:cNvPr id="0" name="image7.png"/>
+                          <pic:cNvPr id="0" name="image6.png"/>
                           <pic:cNvPicPr preferRelativeResize="0"/>
                         </pic:nvPicPr>
                         <pic:blipFill>
@@ -24743,12 +24743,12 @@
                 <wp:inline distB="114300" distT="114300" distL="114300" distR="114300">
                   <wp:extent cx="5277810" cy="2971800"/>
                   <wp:effectExtent b="0" l="0" r="0" t="0"/>
-                  <wp:docPr id="10" name="image6.png"/>
+                  <wp:docPr id="10" name="image4.png"/>
                   <a:graphic>
                     <a:graphicData uri="http://schemas.openxmlformats.org/drawingml/2006/picture">
                       <pic:pic>
                         <pic:nvPicPr>
-                          <pic:cNvPr id="0" name="image6.png"/>
+                          <pic:cNvPr id="0" name="image4.png"/>
                           <pic:cNvPicPr preferRelativeResize="0"/>
                         </pic:nvPicPr>
                         <pic:blipFill>
@@ -24982,12 +24982,12 @@
                 <wp:inline distB="114300" distT="114300" distL="114300" distR="114300">
                   <wp:extent cx="5277810" cy="2971800"/>
                   <wp:effectExtent b="0" l="0" r="0" t="0"/>
-                  <wp:docPr id="14" name="image12.png"/>
+                  <wp:docPr id="14" name="image21.png"/>
                   <a:graphic>
                     <a:graphicData uri="http://schemas.openxmlformats.org/drawingml/2006/picture">
                       <pic:pic>
                         <pic:nvPicPr>
-                          <pic:cNvPr id="0" name="image12.png"/>
+                          <pic:cNvPr id="0" name="image21.png"/>
                           <pic:cNvPicPr preferRelativeResize="0"/>
                         </pic:nvPicPr>
                         <pic:blipFill>
@@ -31034,7 +31034,7 @@
               </w:rPr>
               <w:drawing>
                 <wp:inline distB="114300" distT="114300" distL="114300" distR="114300">
-                  <wp:extent cx="5276850" cy="5029200"/>
+                  <wp:extent cx="5276850" cy="5528945"/>
                   <wp:effectExtent b="0" l="0" r="0" t="0"/>
                   <wp:docPr id="11" name="image2.png"/>
                   <a:graphic>
@@ -31046,7 +31046,7 @@
                         </pic:nvPicPr>
                         <pic:blipFill>
                           <a:blip r:embed="rId26"/>
-                          <a:srcRect b="0" l="0" r="0" t="0"/>
+                          <a:srcRect b="1948" l="0" r="0" t="0"/>
                           <a:stretch>
                             <a:fillRect/>
                           </a:stretch>
@@ -31054,7 +31054,7 @@
                         <pic:spPr>
                           <a:xfrm>
                             <a:off x="0" y="0"/>
-                            <a:ext cx="5276850" cy="5029200"/>
+                            <a:ext cx="5276850" cy="5528945"/>
                           </a:xfrm>
                           <a:prstGeom prst="rect"/>
                           <a:ln/>

</xml_diff>